<commit_message>
i finally reformed my error,this error cause bad plot wave function
</commit_message>
<xml_diff>
--- a/SolverWaveFunction.docx
+++ b/SolverWaveFunction.docx
@@ -24,34 +24,59 @@
       <w:pPr>
         <w:jc w:val="center"/>
         <w:rPr>
-          <w:rFonts w:hint="cs"/>
+          <w:color w:val="FF0000"/>
+          <w:sz w:val="56"/>
+          <w:szCs w:val="56"/>
           <w:rtl/>
         </w:rPr>
       </w:pPr>
       <w:proofErr w:type="spellStart"/>
       <w:proofErr w:type="gramStart"/>
       <w:r>
+        <w:rPr>
+          <w:color w:val="FF0000"/>
+          <w:sz w:val="56"/>
+          <w:szCs w:val="56"/>
+        </w:rPr>
         <w:t>deltaX</w:t>
       </w:r>
       <w:proofErr w:type="spellEnd"/>
       <w:proofErr w:type="gramEnd"/>
       <w:r>
-        <w:t>=.2nm</w:t>
-      </w:r>
-    </w:p>
-    <w:p>
-      <w:pPr>
-        <w:jc w:val="center"/>
-      </w:pPr>
+        <w:rPr>
+          <w:color w:val="FF0000"/>
+          <w:sz w:val="56"/>
+          <w:szCs w:val="56"/>
+        </w:rPr>
+        <w:t>=.</w:t>
+      </w:r>
+      <w:r>
+        <w:rPr>
+          <w:color w:val="FF0000"/>
+          <w:sz w:val="56"/>
+          <w:szCs w:val="56"/>
+        </w:rPr>
+        <w:t>1</w:t>
+      </w:r>
+      <w:r>
+        <w:rPr>
+          <w:color w:val="FF0000"/>
+          <w:sz w:val="56"/>
+          <w:szCs w:val="56"/>
+        </w:rPr>
+        <w:t>nm</w:t>
+      </w:r>
+    </w:p>
+    <w:p>
       <w:r>
         <w:rPr>
           <w:noProof/>
         </w:rPr>
         <w:drawing>
-          <wp:inline distT="0" distB="0" distL="0" distR="0" wp14:anchorId="10F95FEC" wp14:editId="49E19F00">
-            <wp:extent cx="5486400" cy="4629150"/>
-            <wp:effectExtent l="0" t="0" r="0" b="0"/>
-            <wp:docPr id="1" name="Picture 1"/>
+          <wp:inline distT="0" distB="0" distL="0" distR="0">
+            <wp:extent cx="5486073" cy="2162433"/>
+            <wp:effectExtent l="0" t="0" r="635" b="9525"/>
+            <wp:docPr id="10" name="Picture 10" descr="C:\Users\root\Desktop\Untitled.png"/>
             <wp:cNvGraphicFramePr>
               <a:graphicFrameLocks xmlns:a="http://schemas.openxmlformats.org/drawingml/2006/main" noChangeAspect="1"/>
             </wp:cNvGraphicFramePr>
@@ -59,23 +84,36 @@
               <a:graphicData uri="http://schemas.openxmlformats.org/drawingml/2006/picture">
                 <pic:pic xmlns:pic="http://schemas.openxmlformats.org/drawingml/2006/picture">
                   <pic:nvPicPr>
-                    <pic:cNvPr id="0" name=""/>
-                    <pic:cNvPicPr/>
+                    <pic:cNvPr id="0" name="Picture 2" descr="C:\Users\root\Desktop\Untitled.png"/>
+                    <pic:cNvPicPr>
+                      <a:picLocks noChangeAspect="1" noChangeArrowheads="1"/>
+                    </pic:cNvPicPr>
                   </pic:nvPicPr>
                   <pic:blipFill>
-                    <a:blip r:embed="rId5"/>
+                    <a:blip r:embed="rId5">
+                      <a:extLst>
+                        <a:ext uri="{28A0092B-C50C-407E-A947-70E740481C1C}">
+                          <a14:useLocalDpi xmlns:a14="http://schemas.microsoft.com/office/drawing/2010/main" val="0"/>
+                        </a:ext>
+                      </a:extLst>
+                    </a:blip>
+                    <a:srcRect/>
                     <a:stretch>
                       <a:fillRect/>
                     </a:stretch>
                   </pic:blipFill>
-                  <pic:spPr>
+                  <pic:spPr bwMode="auto">
                     <a:xfrm>
                       <a:off x="0" y="0"/>
-                      <a:ext cx="5486400" cy="4629150"/>
+                      <a:ext cx="5486073" cy="2162433"/>
                     </a:xfrm>
                     <a:prstGeom prst="rect">
                       <a:avLst/>
                     </a:prstGeom>
+                    <a:noFill/>
+                    <a:ln>
+                      <a:noFill/>
+                    </a:ln>
                   </pic:spPr>
                 </pic:pic>
               </a:graphicData>
@@ -87,26 +125,16 @@
     <w:p/>
     <w:p/>
     <w:p/>
-    <w:p/>
-    <w:p>
-      <w:pPr>
-        <w:tabs>
-          <w:tab w:val="left" w:pos="7496"/>
-        </w:tabs>
-      </w:pPr>
-      <w:r>
-        <w:lastRenderedPageBreak/>
-        <w:tab/>
-      </w:r>
+    <w:p>
       <w:r>
         <w:rPr>
           <w:noProof/>
         </w:rPr>
         <w:drawing>
-          <wp:inline distT="0" distB="0" distL="0" distR="0" wp14:anchorId="7B82468E" wp14:editId="4FD9A47B">
-            <wp:extent cx="5486400" cy="4886325"/>
-            <wp:effectExtent l="0" t="0" r="0" b="9525"/>
-            <wp:docPr id="2" name="Picture 2"/>
+          <wp:inline distT="0" distB="0" distL="0" distR="0" wp14:anchorId="06108F09" wp14:editId="444C09F0">
+            <wp:extent cx="5486074" cy="3076832"/>
+            <wp:effectExtent l="0" t="0" r="635" b="9525"/>
+            <wp:docPr id="11" name="Picture 11" descr="C:\Users\root\Desktop\2.png"/>
             <wp:cNvGraphicFramePr>
               <a:graphicFrameLocks xmlns:a="http://schemas.openxmlformats.org/drawingml/2006/main" noChangeAspect="1"/>
             </wp:cNvGraphicFramePr>
@@ -114,23 +142,36 @@
               <a:graphicData uri="http://schemas.openxmlformats.org/drawingml/2006/picture">
                 <pic:pic xmlns:pic="http://schemas.openxmlformats.org/drawingml/2006/picture">
                   <pic:nvPicPr>
-                    <pic:cNvPr id="0" name=""/>
-                    <pic:cNvPicPr/>
+                    <pic:cNvPr id="0" name="Picture 3" descr="C:\Users\root\Desktop\2.png"/>
+                    <pic:cNvPicPr>
+                      <a:picLocks noChangeAspect="1" noChangeArrowheads="1"/>
+                    </pic:cNvPicPr>
                   </pic:nvPicPr>
                   <pic:blipFill>
-                    <a:blip r:embed="rId6"/>
+                    <a:blip r:embed="rId6">
+                      <a:extLst>
+                        <a:ext uri="{28A0092B-C50C-407E-A947-70E740481C1C}">
+                          <a14:useLocalDpi xmlns:a14="http://schemas.microsoft.com/office/drawing/2010/main" val="0"/>
+                        </a:ext>
+                      </a:extLst>
+                    </a:blip>
+                    <a:srcRect/>
                     <a:stretch>
                       <a:fillRect/>
                     </a:stretch>
                   </pic:blipFill>
-                  <pic:spPr>
+                  <pic:spPr bwMode="auto">
                     <a:xfrm>
                       <a:off x="0" y="0"/>
-                      <a:ext cx="5486400" cy="4886325"/>
+                      <a:ext cx="5486400" cy="3077015"/>
                     </a:xfrm>
                     <a:prstGeom prst="rect">
                       <a:avLst/>
                     </a:prstGeom>
+                    <a:noFill/>
+                    <a:ln>
+                      <a:noFill/>
+                    </a:ln>
                   </pic:spPr>
                 </pic:pic>
               </a:graphicData>
@@ -142,21 +183,13 @@
     <w:p/>
     <w:p/>
     <w:p/>
-    <w:p/>
-    <w:p/>
-    <w:p/>
-    <w:p/>
     <w:p>
       <w:pPr>
         <w:tabs>
-          <w:tab w:val="left" w:pos="7887"/>
+          <w:tab w:val="left" w:pos="5351"/>
         </w:tabs>
       </w:pPr>
       <w:r>
-        <w:lastRenderedPageBreak/>
-        <w:t>N=5</w:t>
-      </w:r>
-      <w:r>
         <w:tab/>
       </w:r>
       <w:r>
@@ -164,10 +197,10 @@
           <w:noProof/>
         </w:rPr>
         <w:drawing>
-          <wp:inline distT="0" distB="0" distL="0" distR="0" wp14:anchorId="0EAF1DFB" wp14:editId="689E29C5">
-            <wp:extent cx="5486400" cy="4886325"/>
-            <wp:effectExtent l="0" t="0" r="0" b="9525"/>
-            <wp:docPr id="4" name="Picture 4"/>
+          <wp:inline distT="0" distB="0" distL="0" distR="0" wp14:anchorId="082E8E2E" wp14:editId="7D111DD9">
+            <wp:extent cx="3008870" cy="1921476"/>
+            <wp:effectExtent l="0" t="0" r="0" b="0"/>
+            <wp:docPr id="14" name="Picture 14"/>
             <wp:cNvGraphicFramePr>
               <a:graphicFrameLocks xmlns:a="http://schemas.openxmlformats.org/drawingml/2006/main" noChangeAspect="1"/>
             </wp:cNvGraphicFramePr>
@@ -175,23 +208,36 @@
               <a:graphicData uri="http://schemas.openxmlformats.org/drawingml/2006/picture">
                 <pic:pic xmlns:pic="http://schemas.openxmlformats.org/drawingml/2006/picture">
                   <pic:nvPicPr>
-                    <pic:cNvPr id="0" name=""/>
-                    <pic:cNvPicPr/>
+                    <pic:cNvPr id="0" name="Picture 5"/>
+                    <pic:cNvPicPr>
+                      <a:picLocks noChangeAspect="1" noChangeArrowheads="1"/>
+                    </pic:cNvPicPr>
                   </pic:nvPicPr>
                   <pic:blipFill>
-                    <a:blip r:embed="rId7"/>
+                    <a:blip r:embed="rId7">
+                      <a:extLst>
+                        <a:ext uri="{28A0092B-C50C-407E-A947-70E740481C1C}">
+                          <a14:useLocalDpi xmlns:a14="http://schemas.microsoft.com/office/drawing/2010/main" val="0"/>
+                        </a:ext>
+                      </a:extLst>
+                    </a:blip>
+                    <a:srcRect/>
                     <a:stretch>
                       <a:fillRect/>
                     </a:stretch>
                   </pic:blipFill>
-                  <pic:spPr>
+                  <pic:spPr bwMode="auto">
                     <a:xfrm>
                       <a:off x="0" y="0"/>
-                      <a:ext cx="5486400" cy="4886325"/>
+                      <a:ext cx="3008861" cy="1921470"/>
                     </a:xfrm>
                     <a:prstGeom prst="rect">
                       <a:avLst/>
                     </a:prstGeom>
+                    <a:noFill/>
+                    <a:ln>
+                      <a:noFill/>
+                    </a:ln>
                   </pic:spPr>
                 </pic:pic>
               </a:graphicData>
@@ -199,26 +245,15 @@
           </wp:inline>
         </w:drawing>
       </w:r>
-    </w:p>
-    <w:p/>
-    <w:p/>
-    <w:p>
-      <w:r>
-        <w:t>N=95</w:t>
-      </w:r>
-    </w:p>
-    <w:p/>
-    <w:p>
       <w:r>
         <w:rPr>
           <w:noProof/>
         </w:rPr>
-        <w:lastRenderedPageBreak/>
         <w:drawing>
-          <wp:inline distT="0" distB="0" distL="0" distR="0" wp14:anchorId="0F7EA384" wp14:editId="0F91C4E2">
-            <wp:extent cx="5486400" cy="4886325"/>
-            <wp:effectExtent l="0" t="0" r="0" b="9525"/>
-            <wp:docPr id="5" name="Picture 5"/>
+          <wp:inline distT="0" distB="0" distL="0" distR="0" wp14:anchorId="14B3154E" wp14:editId="35451466">
+            <wp:extent cx="2539314" cy="1526059"/>
+            <wp:effectExtent l="0" t="0" r="0" b="0"/>
+            <wp:docPr id="16" name="Picture 16"/>
             <wp:cNvGraphicFramePr>
               <a:graphicFrameLocks xmlns:a="http://schemas.openxmlformats.org/drawingml/2006/main" noChangeAspect="1"/>
             </wp:cNvGraphicFramePr>
@@ -226,23 +261,36 @@
               <a:graphicData uri="http://schemas.openxmlformats.org/drawingml/2006/picture">
                 <pic:pic xmlns:pic="http://schemas.openxmlformats.org/drawingml/2006/picture">
                   <pic:nvPicPr>
-                    <pic:cNvPr id="0" name=""/>
-                    <pic:cNvPicPr/>
+                    <pic:cNvPr id="0" name="Picture 7"/>
+                    <pic:cNvPicPr>
+                      <a:picLocks noChangeAspect="1" noChangeArrowheads="1"/>
+                    </pic:cNvPicPr>
                   </pic:nvPicPr>
                   <pic:blipFill>
-                    <a:blip r:embed="rId8"/>
+                    <a:blip r:embed="rId8">
+                      <a:extLst>
+                        <a:ext uri="{28A0092B-C50C-407E-A947-70E740481C1C}">
+                          <a14:useLocalDpi xmlns:a14="http://schemas.microsoft.com/office/drawing/2010/main" val="0"/>
+                        </a:ext>
+                      </a:extLst>
+                    </a:blip>
+                    <a:srcRect/>
                     <a:stretch>
                       <a:fillRect/>
                     </a:stretch>
                   </pic:blipFill>
-                  <pic:spPr>
+                  <pic:spPr bwMode="auto">
                     <a:xfrm>
                       <a:off x="0" y="0"/>
-                      <a:ext cx="5486400" cy="4886325"/>
+                      <a:ext cx="2539307" cy="1526055"/>
                     </a:xfrm>
                     <a:prstGeom prst="rect">
                       <a:avLst/>
                     </a:prstGeom>
+                    <a:noFill/>
+                    <a:ln>
+                      <a:noFill/>
+                    </a:ln>
                   </pic:spPr>
                 </pic:pic>
               </a:graphicData>
@@ -252,33 +300,36 @@
       </w:r>
     </w:p>
     <w:p/>
+    <w:p/>
+    <w:p/>
+    <w:p/>
+    <w:p/>
     <w:p>
       <w:pPr>
         <w:tabs>
-          <w:tab w:val="left" w:pos="534"/>
+          <w:tab w:val="left" w:pos="6071"/>
         </w:tabs>
       </w:pPr>
       <w:r>
         <w:tab/>
-        <w:t>All modes</w:t>
-      </w:r>
-    </w:p>
+      </w:r>
+    </w:p>
+    <w:p/>
     <w:p>
       <w:pPr>
         <w:tabs>
-          <w:tab w:val="left" w:pos="534"/>
+          <w:tab w:val="left" w:pos="7887"/>
         </w:tabs>
       </w:pPr>
       <w:r>
         <w:rPr>
           <w:noProof/>
         </w:rPr>
-        <w:lastRenderedPageBreak/>
         <w:drawing>
           <wp:inline distT="0" distB="0" distL="0" distR="0">
-            <wp:extent cx="5323205" cy="3942080"/>
-            <wp:effectExtent l="0" t="0" r="0" b="1270"/>
-            <wp:docPr id="6" name="Picture 6"/>
+            <wp:extent cx="5325762" cy="3107480"/>
+            <wp:effectExtent l="0" t="0" r="0" b="0"/>
+            <wp:docPr id="17" name="Picture 17"/>
             <wp:cNvGraphicFramePr>
               <a:graphicFrameLocks xmlns:a="http://schemas.openxmlformats.org/drawingml/2006/main" noChangeAspect="1"/>
             </wp:cNvGraphicFramePr>
@@ -286,7 +337,7 @@
               <a:graphicData uri="http://schemas.openxmlformats.org/drawingml/2006/picture">
                 <pic:pic xmlns:pic="http://schemas.openxmlformats.org/drawingml/2006/picture">
                   <pic:nvPicPr>
-                    <pic:cNvPr id="0" name="Picture 1"/>
+                    <pic:cNvPr id="0" name="Picture 8"/>
                     <pic:cNvPicPr>
                       <a:picLocks noChangeAspect="1" noChangeArrowheads="1"/>
                     </pic:cNvPicPr>
@@ -307,7 +358,7 @@
                   <pic:spPr bwMode="auto">
                     <a:xfrm>
                       <a:off x="0" y="0"/>
-                      <a:ext cx="5323205" cy="3942080"/>
+                      <a:ext cx="5325745" cy="3107470"/>
                     </a:xfrm>
                     <a:prstGeom prst="rect">
                       <a:avLst/>
@@ -324,61 +375,43 @@
         </w:drawing>
       </w:r>
     </w:p>
-    <w:p/>
-    <w:p/>
     <w:p>
       <w:pPr>
         <w:tabs>
-          <w:tab w:val="left" w:pos="915"/>
+          <w:tab w:val="left" w:pos="7887"/>
         </w:tabs>
       </w:pPr>
+    </w:p>
+    <w:p>
+      <w:pPr>
+        <w:tabs>
+          <w:tab w:val="left" w:pos="7887"/>
+        </w:tabs>
+      </w:pPr>
+    </w:p>
+    <w:p>
+      <w:pPr>
+        <w:tabs>
+          <w:tab w:val="left" w:pos="7887"/>
+        </w:tabs>
+      </w:pPr>
+      <w:r>
+        <w:t>N=5</w:t>
+      </w:r>
       <w:r>
         <w:tab/>
       </w:r>
-      <w:proofErr w:type="spellStart"/>
-      <w:proofErr w:type="gramStart"/>
-      <w:r>
-        <w:t>deltaX</w:t>
-      </w:r>
-      <w:proofErr w:type="spellEnd"/>
-      <w:proofErr w:type="gramEnd"/>
-      <w:r>
-        <w:t>=.1nm</w:t>
-      </w:r>
-    </w:p>
-    <w:p>
-      <w:pPr>
-        <w:tabs>
-          <w:tab w:val="left" w:pos="915"/>
-        </w:tabs>
-      </w:pPr>
-      <w:r>
-        <w:t>N=95</w:t>
-      </w:r>
-    </w:p>
-    <w:p>
-      <w:pPr>
-        <w:tabs>
-          <w:tab w:val="left" w:pos="915"/>
-        </w:tabs>
-      </w:pPr>
-    </w:p>
-    <w:p>
-      <w:pPr>
-        <w:tabs>
-          <w:tab w:val="left" w:pos="915"/>
-        </w:tabs>
-      </w:pPr>
+    </w:p>
+    <w:p>
       <w:r>
         <w:rPr>
           <w:noProof/>
         </w:rPr>
-        <w:lastRenderedPageBreak/>
         <w:drawing>
-          <wp:inline distT="0" distB="0" distL="0" distR="0" wp14:anchorId="26259BCA" wp14:editId="36FCCFAE">
-            <wp:extent cx="5486400" cy="4886325"/>
-            <wp:effectExtent l="0" t="0" r="0" b="9525"/>
-            <wp:docPr id="7" name="Picture 7"/>
+          <wp:inline distT="0" distB="0" distL="0" distR="0">
+            <wp:extent cx="5325762" cy="2965622"/>
+            <wp:effectExtent l="0" t="0" r="0" b="6350"/>
+            <wp:docPr id="18" name="Picture 18"/>
             <wp:cNvGraphicFramePr>
               <a:graphicFrameLocks xmlns:a="http://schemas.openxmlformats.org/drawingml/2006/main" noChangeAspect="1"/>
             </wp:cNvGraphicFramePr>
@@ -386,23 +419,36 @@
               <a:graphicData uri="http://schemas.openxmlformats.org/drawingml/2006/picture">
                 <pic:pic xmlns:pic="http://schemas.openxmlformats.org/drawingml/2006/picture">
                   <pic:nvPicPr>
-                    <pic:cNvPr id="0" name=""/>
-                    <pic:cNvPicPr/>
+                    <pic:cNvPr id="0" name="Picture 9"/>
+                    <pic:cNvPicPr>
+                      <a:picLocks noChangeAspect="1" noChangeArrowheads="1"/>
+                    </pic:cNvPicPr>
                   </pic:nvPicPr>
                   <pic:blipFill>
-                    <a:blip r:embed="rId10"/>
+                    <a:blip r:embed="rId10">
+                      <a:extLst>
+                        <a:ext uri="{28A0092B-C50C-407E-A947-70E740481C1C}">
+                          <a14:useLocalDpi xmlns:a14="http://schemas.microsoft.com/office/drawing/2010/main" val="0"/>
+                        </a:ext>
+                      </a:extLst>
+                    </a:blip>
+                    <a:srcRect/>
                     <a:stretch>
                       <a:fillRect/>
                     </a:stretch>
                   </pic:blipFill>
-                  <pic:spPr>
+                  <pic:spPr bwMode="auto">
                     <a:xfrm>
                       <a:off x="0" y="0"/>
-                      <a:ext cx="5486400" cy="4886325"/>
+                      <a:ext cx="5325745" cy="2965613"/>
                     </a:xfrm>
                     <a:prstGeom prst="rect">
                       <a:avLst/>
                     </a:prstGeom>
+                    <a:noFill/>
+                    <a:ln>
+                      <a:noFill/>
+                    </a:ln>
                   </pic:spPr>
                 </pic:pic>
               </a:graphicData>
@@ -412,28 +458,27 @@
       </w:r>
     </w:p>
     <w:p/>
-    <w:p/>
-    <w:p/>
-    <w:p/>
-    <w:p/>
-    <w:p/>
-    <w:p>
-      <w:r>
-        <w:t>N=5</w:t>
-      </w:r>
-    </w:p>
-    <w:p/>
-    <w:p>
+    <w:p>
+      <w:r>
+        <w:t>N=</w:t>
+      </w:r>
+      <w:r>
+        <w:t>195</w:t>
+      </w:r>
+    </w:p>
+    <w:p/>
+    <w:p>
+      <w:bookmarkStart w:id="0" w:name="_GoBack"/>
       <w:r>
         <w:rPr>
           <w:noProof/>
         </w:rPr>
         <w:lastRenderedPageBreak/>
         <w:drawing>
-          <wp:inline distT="0" distB="0" distL="0" distR="0" wp14:anchorId="2B6681F7" wp14:editId="63224092">
-            <wp:extent cx="5486400" cy="4886325"/>
-            <wp:effectExtent l="0" t="0" r="0" b="9525"/>
-            <wp:docPr id="8" name="Picture 8"/>
+          <wp:inline distT="0" distB="0" distL="0" distR="0">
+            <wp:extent cx="5325762" cy="3404286"/>
+            <wp:effectExtent l="0" t="0" r="0" b="5715"/>
+            <wp:docPr id="25" name="Picture 25"/>
             <wp:cNvGraphicFramePr>
               <a:graphicFrameLocks xmlns:a="http://schemas.openxmlformats.org/drawingml/2006/main" noChangeAspect="1"/>
             </wp:cNvGraphicFramePr>
@@ -441,23 +486,36 @@
               <a:graphicData uri="http://schemas.openxmlformats.org/drawingml/2006/picture">
                 <pic:pic xmlns:pic="http://schemas.openxmlformats.org/drawingml/2006/picture">
                   <pic:nvPicPr>
-                    <pic:cNvPr id="0" name=""/>
-                    <pic:cNvPicPr/>
+                    <pic:cNvPr id="0" name="Picture 16"/>
+                    <pic:cNvPicPr>
+                      <a:picLocks noChangeAspect="1" noChangeArrowheads="1"/>
+                    </pic:cNvPicPr>
                   </pic:nvPicPr>
                   <pic:blipFill>
-                    <a:blip r:embed="rId11"/>
+                    <a:blip r:embed="rId11">
+                      <a:extLst>
+                        <a:ext uri="{28A0092B-C50C-407E-A947-70E740481C1C}">
+                          <a14:useLocalDpi xmlns:a14="http://schemas.microsoft.com/office/drawing/2010/main" val="0"/>
+                        </a:ext>
+                      </a:extLst>
+                    </a:blip>
+                    <a:srcRect/>
                     <a:stretch>
                       <a:fillRect/>
                     </a:stretch>
                   </pic:blipFill>
-                  <pic:spPr>
+                  <pic:spPr bwMode="auto">
                     <a:xfrm>
                       <a:off x="0" y="0"/>
-                      <a:ext cx="5486400" cy="4886325"/>
+                      <a:ext cx="5325745" cy="3404275"/>
                     </a:xfrm>
                     <a:prstGeom prst="rect">
                       <a:avLst/>
                     </a:prstGeom>
+                    <a:noFill/>
+                    <a:ln>
+                      <a:noFill/>
+                    </a:ln>
                   </pic:spPr>
                 </pic:pic>
               </a:graphicData>
@@ -465,6 +523,15 @@
           </wp:inline>
         </w:drawing>
       </w:r>
+      <w:bookmarkEnd w:id="0"/>
+    </w:p>
+    <w:p/>
+    <w:p>
+      <w:pPr>
+        <w:tabs>
+          <w:tab w:val="left" w:pos="534"/>
+        </w:tabs>
+      </w:pPr>
     </w:p>
     <w:p/>
     <w:p/>
@@ -473,16 +540,49 @@
         <w:tabs>
           <w:tab w:val="left" w:pos="915"/>
         </w:tabs>
-      </w:pPr>
-      <w:r>
-        <w:tab/>
-        <w:t xml:space="preserve">All </w:t>
-      </w:r>
+        <w:jc w:val="center"/>
+        <w:rPr>
+          <w:color w:val="FF0000"/>
+          <w:sz w:val="56"/>
+          <w:szCs w:val="56"/>
+        </w:rPr>
+      </w:pPr>
+      <w:proofErr w:type="spellStart"/>
       <w:proofErr w:type="gramStart"/>
       <w:r>
-        <w:t>mode</w:t>
-      </w:r>
+        <w:rPr>
+          <w:color w:val="FF0000"/>
+          <w:sz w:val="56"/>
+          <w:szCs w:val="56"/>
+        </w:rPr>
+        <w:t>deltaX</w:t>
+      </w:r>
+      <w:proofErr w:type="spellEnd"/>
       <w:proofErr w:type="gramEnd"/>
+      <w:r>
+        <w:rPr>
+          <w:color w:val="FF0000"/>
+          <w:sz w:val="56"/>
+          <w:szCs w:val="56"/>
+        </w:rPr>
+        <w:t>=.</w:t>
+      </w:r>
+      <w:r>
+        <w:rPr>
+          <w:color w:val="FF0000"/>
+          <w:sz w:val="56"/>
+          <w:szCs w:val="56"/>
+        </w:rPr>
+        <w:t>2</w:t>
+      </w:r>
+      <w:r>
+        <w:rPr>
+          <w:color w:val="FF0000"/>
+          <w:sz w:val="56"/>
+          <w:szCs w:val="56"/>
+        </w:rPr>
+        <w:t>nm</w:t>
+      </w:r>
     </w:p>
     <w:p>
       <w:pPr>
@@ -490,16 +590,23 @@
           <w:tab w:val="left" w:pos="915"/>
         </w:tabs>
       </w:pPr>
+    </w:p>
+    <w:p>
+      <w:pPr>
+        <w:tabs>
+          <w:tab w:val="left" w:pos="915"/>
+        </w:tabs>
+      </w:pPr>
       <w:r>
         <w:rPr>
           <w:noProof/>
         </w:rPr>
         <w:lastRenderedPageBreak/>
         <w:drawing>
-          <wp:inline distT="0" distB="0" distL="0" distR="0" wp14:anchorId="292E9BF6" wp14:editId="3D837163">
-            <wp:extent cx="5486400" cy="4886325"/>
-            <wp:effectExtent l="0" t="0" r="0" b="9525"/>
-            <wp:docPr id="9" name="Picture 9"/>
+          <wp:inline distT="0" distB="0" distL="0" distR="0" wp14:anchorId="16BBCC04" wp14:editId="3D8E7298">
+            <wp:extent cx="5484569" cy="3657600"/>
+            <wp:effectExtent l="0" t="0" r="1905" b="0"/>
+            <wp:docPr id="1" name="Picture 1"/>
             <wp:cNvGraphicFramePr>
               <a:graphicFrameLocks xmlns:a="http://schemas.openxmlformats.org/drawingml/2006/main" noChangeAspect="1"/>
             </wp:cNvGraphicFramePr>
@@ -519,7 +626,7 @@
                   <pic:spPr>
                     <a:xfrm>
                       <a:off x="0" y="0"/>
-                      <a:ext cx="5486400" cy="4886325"/>
+                      <a:ext cx="5486400" cy="3658821"/>
                     </a:xfrm>
                     <a:prstGeom prst="rect">
                       <a:avLst/>
@@ -532,6 +639,320 @@
         </w:drawing>
       </w:r>
     </w:p>
+    <w:p>
+      <w:r>
+        <w:rPr>
+          <w:noProof/>
+        </w:rPr>
+        <w:drawing>
+          <wp:inline distT="0" distB="0" distL="0" distR="0">
+            <wp:extent cx="5325762" cy="1902941"/>
+            <wp:effectExtent l="0" t="0" r="0" b="0"/>
+            <wp:docPr id="20" name="Picture 20"/>
+            <wp:cNvGraphicFramePr>
+              <a:graphicFrameLocks xmlns:a="http://schemas.openxmlformats.org/drawingml/2006/main" noChangeAspect="1"/>
+            </wp:cNvGraphicFramePr>
+            <a:graphic xmlns:a="http://schemas.openxmlformats.org/drawingml/2006/main">
+              <a:graphicData uri="http://schemas.openxmlformats.org/drawingml/2006/picture">
+                <pic:pic xmlns:pic="http://schemas.openxmlformats.org/drawingml/2006/picture">
+                  <pic:nvPicPr>
+                    <pic:cNvPr id="0" name="Picture 11"/>
+                    <pic:cNvPicPr>
+                      <a:picLocks noChangeAspect="1" noChangeArrowheads="1"/>
+                    </pic:cNvPicPr>
+                  </pic:nvPicPr>
+                  <pic:blipFill>
+                    <a:blip r:embed="rId13">
+                      <a:extLst>
+                        <a:ext uri="{28A0092B-C50C-407E-A947-70E740481C1C}">
+                          <a14:useLocalDpi xmlns:a14="http://schemas.microsoft.com/office/drawing/2010/main" val="0"/>
+                        </a:ext>
+                      </a:extLst>
+                    </a:blip>
+                    <a:srcRect/>
+                    <a:stretch>
+                      <a:fillRect/>
+                    </a:stretch>
+                  </pic:blipFill>
+                  <pic:spPr bwMode="auto">
+                    <a:xfrm>
+                      <a:off x="0" y="0"/>
+                      <a:ext cx="5325745" cy="1902935"/>
+                    </a:xfrm>
+                    <a:prstGeom prst="rect">
+                      <a:avLst/>
+                    </a:prstGeom>
+                    <a:noFill/>
+                    <a:ln>
+                      <a:noFill/>
+                    </a:ln>
+                  </pic:spPr>
+                </pic:pic>
+              </a:graphicData>
+            </a:graphic>
+          </wp:inline>
+        </w:drawing>
+      </w:r>
+    </w:p>
+    <w:p/>
+    <w:p/>
+    <w:p>
+      <w:r>
+        <w:rPr>
+          <w:noProof/>
+        </w:rPr>
+        <w:drawing>
+          <wp:inline distT="0" distB="0" distL="0" distR="0">
+            <wp:extent cx="5325762" cy="1705232"/>
+            <wp:effectExtent l="0" t="0" r="0" b="0"/>
+            <wp:docPr id="21" name="Picture 21"/>
+            <wp:cNvGraphicFramePr>
+              <a:graphicFrameLocks xmlns:a="http://schemas.openxmlformats.org/drawingml/2006/main" noChangeAspect="1"/>
+            </wp:cNvGraphicFramePr>
+            <a:graphic xmlns:a="http://schemas.openxmlformats.org/drawingml/2006/main">
+              <a:graphicData uri="http://schemas.openxmlformats.org/drawingml/2006/picture">
+                <pic:pic xmlns:pic="http://schemas.openxmlformats.org/drawingml/2006/picture">
+                  <pic:nvPicPr>
+                    <pic:cNvPr id="0" name="Picture 12"/>
+                    <pic:cNvPicPr>
+                      <a:picLocks noChangeAspect="1" noChangeArrowheads="1"/>
+                    </pic:cNvPicPr>
+                  </pic:nvPicPr>
+                  <pic:blipFill>
+                    <a:blip r:embed="rId14">
+                      <a:extLst>
+                        <a:ext uri="{28A0092B-C50C-407E-A947-70E740481C1C}">
+                          <a14:useLocalDpi xmlns:a14="http://schemas.microsoft.com/office/drawing/2010/main" val="0"/>
+                        </a:ext>
+                      </a:extLst>
+                    </a:blip>
+                    <a:srcRect/>
+                    <a:stretch>
+                      <a:fillRect/>
+                    </a:stretch>
+                  </pic:blipFill>
+                  <pic:spPr bwMode="auto">
+                    <a:xfrm>
+                      <a:off x="0" y="0"/>
+                      <a:ext cx="5325745" cy="1705227"/>
+                    </a:xfrm>
+                    <a:prstGeom prst="rect">
+                      <a:avLst/>
+                    </a:prstGeom>
+                    <a:noFill/>
+                    <a:ln>
+                      <a:noFill/>
+                    </a:ln>
+                  </pic:spPr>
+                </pic:pic>
+              </a:graphicData>
+            </a:graphic>
+          </wp:inline>
+        </w:drawing>
+      </w:r>
+    </w:p>
+    <w:p>
+      <w:pPr>
+        <w:rPr>
+          <w:b/>
+          <w:bCs/>
+        </w:rPr>
+      </w:pPr>
+      <w:r>
+        <w:rPr>
+          <w:b/>
+          <w:bCs/>
+          <w:noProof/>
+        </w:rPr>
+        <w:lastRenderedPageBreak/>
+        <w:drawing>
+          <wp:inline distT="0" distB="0" distL="0" distR="0">
+            <wp:extent cx="5325762" cy="2384854"/>
+            <wp:effectExtent l="0" t="0" r="0" b="0"/>
+            <wp:docPr id="22" name="Picture 22"/>
+            <wp:cNvGraphicFramePr>
+              <a:graphicFrameLocks xmlns:a="http://schemas.openxmlformats.org/drawingml/2006/main" noChangeAspect="1"/>
+            </wp:cNvGraphicFramePr>
+            <a:graphic xmlns:a="http://schemas.openxmlformats.org/drawingml/2006/main">
+              <a:graphicData uri="http://schemas.openxmlformats.org/drawingml/2006/picture">
+                <pic:pic xmlns:pic="http://schemas.openxmlformats.org/drawingml/2006/picture">
+                  <pic:nvPicPr>
+                    <pic:cNvPr id="0" name="Picture 13"/>
+                    <pic:cNvPicPr>
+                      <a:picLocks noChangeAspect="1" noChangeArrowheads="1"/>
+                    </pic:cNvPicPr>
+                  </pic:nvPicPr>
+                  <pic:blipFill>
+                    <a:blip r:embed="rId15">
+                      <a:extLst>
+                        <a:ext uri="{28A0092B-C50C-407E-A947-70E740481C1C}">
+                          <a14:useLocalDpi xmlns:a14="http://schemas.microsoft.com/office/drawing/2010/main" val="0"/>
+                        </a:ext>
+                      </a:extLst>
+                    </a:blip>
+                    <a:srcRect/>
+                    <a:stretch>
+                      <a:fillRect/>
+                    </a:stretch>
+                  </pic:blipFill>
+                  <pic:spPr bwMode="auto">
+                    <a:xfrm>
+                      <a:off x="0" y="0"/>
+                      <a:ext cx="5325745" cy="2384846"/>
+                    </a:xfrm>
+                    <a:prstGeom prst="rect">
+                      <a:avLst/>
+                    </a:prstGeom>
+                    <a:noFill/>
+                    <a:ln>
+                      <a:noFill/>
+                    </a:ln>
+                  </pic:spPr>
+                </pic:pic>
+              </a:graphicData>
+            </a:graphic>
+          </wp:inline>
+        </w:drawing>
+      </w:r>
+    </w:p>
+    <w:p/>
+    <w:p>
+      <w:r>
+        <w:t>N=5</w:t>
+      </w:r>
+    </w:p>
+    <w:p>
+      <w:r>
+        <w:rPr>
+          <w:noProof/>
+        </w:rPr>
+        <w:drawing>
+          <wp:inline distT="0" distB="0" distL="0" distR="0">
+            <wp:extent cx="5325762" cy="2335427"/>
+            <wp:effectExtent l="0" t="0" r="0" b="8255"/>
+            <wp:docPr id="23" name="Picture 23"/>
+            <wp:cNvGraphicFramePr>
+              <a:graphicFrameLocks xmlns:a="http://schemas.openxmlformats.org/drawingml/2006/main" noChangeAspect="1"/>
+            </wp:cNvGraphicFramePr>
+            <a:graphic xmlns:a="http://schemas.openxmlformats.org/drawingml/2006/main">
+              <a:graphicData uri="http://schemas.openxmlformats.org/drawingml/2006/picture">
+                <pic:pic xmlns:pic="http://schemas.openxmlformats.org/drawingml/2006/picture">
+                  <pic:nvPicPr>
+                    <pic:cNvPr id="0" name="Picture 14"/>
+                    <pic:cNvPicPr>
+                      <a:picLocks noChangeAspect="1" noChangeArrowheads="1"/>
+                    </pic:cNvPicPr>
+                  </pic:nvPicPr>
+                  <pic:blipFill>
+                    <a:blip r:embed="rId16">
+                      <a:extLst>
+                        <a:ext uri="{28A0092B-C50C-407E-A947-70E740481C1C}">
+                          <a14:useLocalDpi xmlns:a14="http://schemas.microsoft.com/office/drawing/2010/main" val="0"/>
+                        </a:ext>
+                      </a:extLst>
+                    </a:blip>
+                    <a:srcRect/>
+                    <a:stretch>
+                      <a:fillRect/>
+                    </a:stretch>
+                  </pic:blipFill>
+                  <pic:spPr bwMode="auto">
+                    <a:xfrm>
+                      <a:off x="0" y="0"/>
+                      <a:ext cx="5325745" cy="2335420"/>
+                    </a:xfrm>
+                    <a:prstGeom prst="rect">
+                      <a:avLst/>
+                    </a:prstGeom>
+                    <a:noFill/>
+                    <a:ln>
+                      <a:noFill/>
+                    </a:ln>
+                  </pic:spPr>
+                </pic:pic>
+              </a:graphicData>
+            </a:graphic>
+          </wp:inline>
+        </w:drawing>
+      </w:r>
+    </w:p>
+    <w:p/>
+    <w:p/>
+    <w:p/>
+    <w:p>
+      <w:pPr>
+        <w:tabs>
+          <w:tab w:val="left" w:pos="915"/>
+        </w:tabs>
+      </w:pPr>
+      <w:r>
+        <w:t>N=</w:t>
+      </w:r>
+      <w:r>
+        <w:t>95</w:t>
+      </w:r>
+    </w:p>
+    <w:p>
+      <w:pPr>
+        <w:tabs>
+          <w:tab w:val="left" w:pos="915"/>
+        </w:tabs>
+      </w:pPr>
+      <w:r>
+        <w:rPr>
+          <w:noProof/>
+        </w:rPr>
+        <w:lastRenderedPageBreak/>
+        <w:drawing>
+          <wp:inline distT="0" distB="0" distL="0" distR="0">
+            <wp:extent cx="5325745" cy="3990975"/>
+            <wp:effectExtent l="0" t="0" r="0" b="9525"/>
+            <wp:docPr id="24" name="Picture 24"/>
+            <wp:cNvGraphicFramePr>
+              <a:graphicFrameLocks xmlns:a="http://schemas.openxmlformats.org/drawingml/2006/main" noChangeAspect="1"/>
+            </wp:cNvGraphicFramePr>
+            <a:graphic xmlns:a="http://schemas.openxmlformats.org/drawingml/2006/main">
+              <a:graphicData uri="http://schemas.openxmlformats.org/drawingml/2006/picture">
+                <pic:pic xmlns:pic="http://schemas.openxmlformats.org/drawingml/2006/picture">
+                  <pic:nvPicPr>
+                    <pic:cNvPr id="0" name="Picture 15"/>
+                    <pic:cNvPicPr>
+                      <a:picLocks noChangeAspect="1" noChangeArrowheads="1"/>
+                    </pic:cNvPicPr>
+                  </pic:nvPicPr>
+                  <pic:blipFill>
+                    <a:blip r:embed="rId17">
+                      <a:extLst>
+                        <a:ext uri="{28A0092B-C50C-407E-A947-70E740481C1C}">
+                          <a14:useLocalDpi xmlns:a14="http://schemas.microsoft.com/office/drawing/2010/main" val="0"/>
+                        </a:ext>
+                      </a:extLst>
+                    </a:blip>
+                    <a:srcRect/>
+                    <a:stretch>
+                      <a:fillRect/>
+                    </a:stretch>
+                  </pic:blipFill>
+                  <pic:spPr bwMode="auto">
+                    <a:xfrm>
+                      <a:off x="0" y="0"/>
+                      <a:ext cx="5325745" cy="3990975"/>
+                    </a:xfrm>
+                    <a:prstGeom prst="rect">
+                      <a:avLst/>
+                    </a:prstGeom>
+                    <a:noFill/>
+                    <a:ln>
+                      <a:noFill/>
+                    </a:ln>
+                  </pic:spPr>
+                </pic:pic>
+              </a:graphicData>
+            </a:graphic>
+          </wp:inline>
+        </w:drawing>
+      </w:r>
+    </w:p>
     <w:p/>
     <w:p>
       <w:pPr>
@@ -540,8 +961,6 @@
       <w:r>
         <w:t>The End</w:t>
       </w:r>
-      <w:bookmarkStart w:id="0" w:name="_GoBack"/>
-      <w:bookmarkEnd w:id="0"/>
     </w:p>
     <w:sectPr>
       <w:pgSz w:w="12240" w:h="15840"/>

</xml_diff>